<commit_message>
added math notation in latex
</commit_message>
<xml_diff>
--- a/reply-to-review1/response-to-reviewers.docx
+++ b/reply-to-review1/response-to-reviewers.docx
@@ -57,6 +57,52 @@
       </w:pPr>
       <w:r>
         <w:rPr/>
+        <w:t>Sincerely,</w:t>
+      </w:r>
+    </w:p>
+    <w:p>
+      <w:pPr>
+        <w:pStyle w:val="Normal"/>
+        <w:bidi w:val="0"/>
+        <w:jc w:val="left"/>
+        <w:rPr/>
+      </w:pPr>
+      <w:r>
+        <w:rPr/>
+      </w:r>
+    </w:p>
+    <w:p>
+      <w:pPr>
+        <w:pStyle w:val="Normal"/>
+        <w:bidi w:val="0"/>
+        <w:jc w:val="left"/>
+        <w:rPr/>
+      </w:pPr>
+      <w:r>
+        <w:rPr/>
+        <w:t>Frederick Boehm and Xiang Zhou</w:t>
+      </w:r>
+    </w:p>
+    <w:p>
+      <w:pPr>
+        <w:pStyle w:val="Normal"/>
+        <w:bidi w:val="0"/>
+        <w:jc w:val="left"/>
+        <w:rPr/>
+      </w:pPr>
+      <w:r>
+        <w:rPr/>
+      </w:r>
+    </w:p>
+    <w:p>
+      <w:pPr>
+        <w:pStyle w:val="Normal"/>
+        <w:bidi w:val="0"/>
+        <w:jc w:val="left"/>
+        <w:rPr/>
+      </w:pPr>
+      <w:r>
+        <w:rPr/>
       </w:r>
     </w:p>
     <w:p>
@@ -630,7 +676,7 @@
           <w:i w:val="false"/>
           <w:iCs w:val="false"/>
         </w:rPr>
-        <w:t xml:space="preserve">Thank you for the opportunity to clarify this. Every method gives distinct results. To discuss this further, we’ve added a section “Practice recommendations”. </w:t>
+        <w:t xml:space="preserve">Thank you for the opportunity to clarify this. To discuss this further, we’ve added a section “Practice recommendations”. </w:t>
       </w:r>
     </w:p>
     <w:p>
@@ -907,16 +953,22 @@
         <w:bidi w:val="0"/>
         <w:jc w:val="left"/>
         <w:rPr>
-          <w:i/>
-          <w:i/>
-          <w:iCs/>
-        </w:rPr>
-      </w:pPr>
-      <w:r>
-        <w:rPr>
-          <w:i/>
-          <w:iCs/>
-        </w:rPr>
+          <w:b/>
+          <w:b/>
+          <w:bCs/>
+          <w:i w:val="false"/>
+          <w:i w:val="false"/>
+          <w:iCs w:val="false"/>
+        </w:rPr>
+      </w:pPr>
+      <w:r>
+        <w:rPr>
+          <w:b/>
+          <w:bCs/>
+          <w:i w:val="false"/>
+          <w:iCs w:val="false"/>
+        </w:rPr>
+        <w:t>Thank you for bringing this to our attention. We’ve fixed this in the updated manuscript.</w:t>
       </w:r>
     </w:p>
     <w:p>
@@ -1031,12 +1083,7 @@
         </w:rPr>
       </w:pPr>
       <w:r>
-        <w:rPr>
-          <w:b/>
-          <w:bCs/>
-          <w:i w:val="false"/>
-          <w:iCs w:val="false"/>
-        </w:rPr>
+        <w:rPr/>
       </w:r>
     </w:p>
     <w:sectPr>
@@ -1046,6 +1093,7 @@
       <w:pgNumType w:fmt="decimal"/>
       <w:formProt w:val="false"/>
       <w:textDirection w:val="lrTb"/>
+      <w:docGrid w:type="default" w:linePitch="100" w:charSpace="0"/>
     </w:sectPr>
   </w:body>
 </w:document>
@@ -1065,7 +1113,6 @@
     </w:rPrDefault>
     <w:pPrDefault>
       <w:pPr>
-        <w:widowControl/>
         <w:suppressAutoHyphens w:val="true"/>
       </w:pPr>
     </w:pPrDefault>
@@ -1075,7 +1122,10 @@
     <w:qFormat/>
     <w:pPr>
       <w:widowControl/>
+      <w:suppressAutoHyphens w:val="true"/>
       <w:bidi w:val="0"/>
+      <w:spacing w:before="0" w:after="0"/>
+      <w:jc w:val="left"/>
     </w:pPr>
     <w:rPr>
       <w:rFonts w:ascii="Liberation Serif" w:hAnsi="Liberation Serif" w:eastAsia="Noto Serif CJK SC" w:cs="Lohit Devanagari"/>

</xml_diff>